<commit_message>
Update DuyPart.docx: add Performance section
</commit_message>
<xml_diff>
--- a/Documentation/DuyPart.docx
+++ b/Documentation/DuyPart.docx
@@ -5108,7 +5108,557 @@
       </w:pPr>
       <w:r>
         <w:rPr/>
-        <w:t>save net;</w:t>
+        <w:t xml:space="preserve">save </w:t>
+      </w:r>
+      <w:proofErr w:type="gramStart"/>
+      <w:r>
+        <w:rPr/>
+        <w:t>net;</w:t>
+      </w:r>
+      <w:proofErr w:type="gramEnd"/>
+    </w:p>
+    <w:p>
+      <w:pPr>
+        <w:pStyle w:val="Normal"/>
+      </w:pPr>
+    </w:p>
+    <w:p>
+      <w:pPr>
+        <w:pStyle w:val="Normal"/>
+      </w:pPr>
+      <w:r>
+        <w:rPr/>
+        <w:t>Performance Analysis</w:t>
+      </w:r>
+    </w:p>
+    <w:p>
+      <w:pPr>
+        <w:pStyle w:val="Normal"/>
+        <w:bidi w:val="0"/>
+        <w:spacing w:before="0" w:beforeAutospacing="off" w:after="160" w:afterAutospacing="off" w:line="259" w:lineRule="auto"/>
+        <w:ind w:left="0" w:right="0"/>
+        <w:jc w:val="left"/>
+      </w:pPr>
+      <w:r>
+        <w:rPr/>
+        <w:t>In this section, the performance of the input</w:t>
+      </w:r>
+      <w:r>
+        <w:rPr/>
+        <w:t xml:space="preserve"> different</w:t>
+      </w:r>
+      <w:r>
+        <w:rPr/>
+        <w:t xml:space="preserve"> spectrograms would be tested and evaluate to choose the most</w:t>
+      </w:r>
+      <w:r>
+        <w:rPr/>
+        <w:t xml:space="preserve"> appropriate spectrograms. </w:t>
+      </w:r>
+      <w:r>
+        <w:rPr/>
+        <w:t>Recall that the spectrograms were created</w:t>
+      </w:r>
+      <w:r>
+        <w:rPr/>
+        <w:t xml:space="preserve"> with RGB colors but later changed to gray scale. </w:t>
+      </w:r>
+      <w:r>
+        <w:rPr/>
+        <w:t xml:space="preserve">Also, the resolution of these spectrograms should be considered. </w:t>
+      </w:r>
+      <w:r>
+        <w:rPr/>
+        <w:t>Because these factors influence the speed, accuracy</w:t>
+      </w:r>
+      <w:r>
+        <w:rPr/>
+        <w:t xml:space="preserve"> and the </w:t>
+      </w:r>
+      <w:r>
+        <w:rPr/>
+        <w:t>integrity</w:t>
+      </w:r>
+      <w:r>
+        <w:rPr/>
+        <w:t xml:space="preserve"> of the training process</w:t>
+      </w:r>
+      <w:r>
+        <w:rPr/>
+        <w:t>.</w:t>
+      </w:r>
+      <w:r>
+        <w:rPr/>
+        <w:t xml:space="preserve"> Of course, to keep the consistency of the results, the layers of the network are not changed, only the spectrograms </w:t>
+      </w:r>
+      <w:r>
+        <w:rPr/>
+        <w:t>are changed.</w:t>
+      </w:r>
+    </w:p>
+    <w:p>
+      <w:pPr>
+        <w:pStyle w:val="Normal"/>
+        <w:bidi w:val="0"/>
+        <w:spacing w:before="0" w:beforeAutospacing="off" w:after="160" w:afterAutospacing="off" w:line="259" w:lineRule="auto"/>
+        <w:ind w:left="0" w:right="0"/>
+        <w:jc w:val="left"/>
+      </w:pPr>
+      <w:r>
+        <w:rPr/>
+        <w:t xml:space="preserve">Please note that the following results may only apply to the current hardware and may be different </w:t>
+      </w:r>
+      <w:r>
+        <w:rPr/>
+        <w:t xml:space="preserve">on other </w:t>
+      </w:r>
+      <w:r>
+        <w:rPr/>
+        <w:t>hardware</w:t>
+      </w:r>
+      <w:r>
+        <w:rPr/>
+        <w:t xml:space="preserve">. Given that the network runs on GPU, </w:t>
+      </w:r>
+      <w:r>
+        <w:rPr/>
+        <w:t>for your information,</w:t>
+      </w:r>
+      <w:r>
+        <w:rPr/>
+        <w:t xml:space="preserve"> the GPU that was used to run this experiment </w:t>
+      </w:r>
+      <w:r>
+        <w:rPr/>
+        <w:t>is a RTX 2060 with 6GB of VRAM.</w:t>
+      </w:r>
+    </w:p>
+    <w:p>
+      <w:pPr>
+        <w:pStyle w:val="Normal"/>
+        <w:bidi w:val="0"/>
+        <w:spacing w:before="0" w:beforeAutospacing="off" w:after="160" w:afterAutospacing="off" w:line="259" w:lineRule="auto"/>
+        <w:ind w:left="0" w:right="0"/>
+        <w:jc w:val="left"/>
+      </w:pPr>
+      <w:r>
+        <w:rPr/>
+        <w:t>With t</w:t>
+      </w:r>
+      <w:r>
+        <w:rPr/>
+        <w:t>he chosen spectrograms</w:t>
+      </w:r>
+      <w:r>
+        <w:rPr/>
+        <w:t xml:space="preserve">’ </w:t>
+      </w:r>
+      <w:r>
+        <w:rPr/>
+        <w:t xml:space="preserve">resolution of </w:t>
+      </w:r>
+      <w:r>
+        <w:rPr/>
+        <w:t>682</w:t>
+      </w:r>
+      <w:r>
+        <w:rPr/>
+        <w:t>x</w:t>
+      </w:r>
+      <w:r>
+        <w:rPr/>
+        <w:t>540</w:t>
+      </w:r>
+      <w:r>
+        <w:rPr/>
+        <w:t xml:space="preserve"> RGB scale.</w:t>
+      </w:r>
+      <w:r>
+        <w:rPr/>
+        <w:t xml:space="preserve"> The network achieves </w:t>
+      </w:r>
+      <w:r>
+        <w:rPr/>
+        <w:t>100</w:t>
+      </w:r>
+      <w:r>
+        <w:rPr/>
+        <w:t xml:space="preserve">% </w:t>
+      </w:r>
+      <w:r>
+        <w:rPr/>
+        <w:t>accuracy</w:t>
+      </w:r>
+      <w:r>
+        <w:rPr/>
+        <w:t xml:space="preserve"> with the total training and validation time of 22 minutes 53 seconds. However, running with this resolution</w:t>
+      </w:r>
+      <w:r>
+        <w:rPr/>
+        <w:t xml:space="preserve"> repeatedly several times</w:t>
+      </w:r>
+      <w:r>
+        <w:rPr/>
+        <w:t xml:space="preserve"> </w:t>
+      </w:r>
+      <w:r>
+        <w:rPr/>
+        <w:t xml:space="preserve">and it was </w:t>
+      </w:r>
+      <w:r>
+        <w:rPr/>
+        <w:t>noticed that sometimes there was error about GPU running out of memory. This prevented the network from further</w:t>
+      </w:r>
+      <w:r>
+        <w:rPr/>
+        <w:t xml:space="preserve"> prediction and evaluation.</w:t>
+      </w:r>
+    </w:p>
+    <w:p>
+      <w:pPr>
+        <w:pStyle w:val="Normal"/>
+        <w:bidi w:val="0"/>
+        <w:spacing w:before="0" w:beforeAutospacing="off" w:after="160" w:afterAutospacing="off" w:line="259" w:lineRule="auto"/>
+        <w:ind w:left="0" w:right="0"/>
+        <w:jc w:val="left"/>
+      </w:pPr>
+      <w:r>
+        <w:drawing>
+          <wp:inline wp14:editId="45E767DF" wp14:anchorId="49F8E52A">
+            <wp:extent cx="4572000" cy="2371725"/>
+            <wp:effectExtent l="0" t="0" r="0" b="0"/>
+            <wp:docPr id="1444078751" name="" title=""/>
+            <wp:cNvGraphicFramePr>
+              <a:graphicFrameLocks noChangeAspect="1"/>
+            </wp:cNvGraphicFramePr>
+            <a:graphic>
+              <a:graphicData uri="http://schemas.openxmlformats.org/drawingml/2006/picture">
+                <pic:pic>
+                  <pic:nvPicPr>
+                    <pic:cNvPr id="0" name=""/>
+                    <pic:cNvPicPr/>
+                  </pic:nvPicPr>
+                  <pic:blipFill>
+                    <a:blip r:embed="Re8257b5afc304ca4">
+                      <a:extLst>
+                        <a:ext xmlns:a="http://schemas.openxmlformats.org/drawingml/2006/main" uri="{28A0092B-C50C-407E-A947-70E740481C1C}">
+                          <a14:useLocalDpi val="0"/>
+                        </a:ext>
+                      </a:extLst>
+                    </a:blip>
+                    <a:stretch>
+                      <a:fillRect/>
+                    </a:stretch>
+                  </pic:blipFill>
+                  <pic:spPr>
+                    <a:xfrm>
+                      <a:off x="0" y="0"/>
+                      <a:ext cx="4572000" cy="2371725"/>
+                    </a:xfrm>
+                    <a:prstGeom prst="rect">
+                      <a:avLst/>
+                    </a:prstGeom>
+                  </pic:spPr>
+                </pic:pic>
+              </a:graphicData>
+            </a:graphic>
+          </wp:inline>
+        </w:drawing>
+      </w:r>
+      <w:r>
+        <w:drawing>
+          <wp:inline wp14:editId="7D266386" wp14:anchorId="48C2444A">
+            <wp:extent cx="4572000" cy="323850"/>
+            <wp:effectExtent l="0" t="0" r="0" b="0"/>
+            <wp:docPr id="1308706549" name="" title=""/>
+            <wp:cNvGraphicFramePr>
+              <a:graphicFrameLocks noChangeAspect="1"/>
+            </wp:cNvGraphicFramePr>
+            <a:graphic>
+              <a:graphicData uri="http://schemas.openxmlformats.org/drawingml/2006/picture">
+                <pic:pic>
+                  <pic:nvPicPr>
+                    <pic:cNvPr id="0" name=""/>
+                    <pic:cNvPicPr/>
+                  </pic:nvPicPr>
+                  <pic:blipFill>
+                    <a:blip r:embed="R9bd2e3a950094246">
+                      <a:extLst>
+                        <a:ext xmlns:a="http://schemas.openxmlformats.org/drawingml/2006/main" uri="{28A0092B-C50C-407E-A947-70E740481C1C}">
+                          <a14:useLocalDpi val="0"/>
+                        </a:ext>
+                      </a:extLst>
+                    </a:blip>
+                    <a:stretch>
+                      <a:fillRect/>
+                    </a:stretch>
+                  </pic:blipFill>
+                  <pic:spPr>
+                    <a:xfrm>
+                      <a:off x="0" y="0"/>
+                      <a:ext cx="4572000" cy="323850"/>
+                    </a:xfrm>
+                    <a:prstGeom prst="rect">
+                      <a:avLst/>
+                    </a:prstGeom>
+                  </pic:spPr>
+                </pic:pic>
+              </a:graphicData>
+            </a:graphic>
+          </wp:inline>
+        </w:drawing>
+      </w:r>
+    </w:p>
+    <w:p>
+      <w:pPr>
+        <w:pStyle w:val="Normal"/>
+        <w:bidi w:val="0"/>
+        <w:spacing w:before="0" w:beforeAutospacing="off" w:after="160" w:afterAutospacing="off" w:line="259" w:lineRule="auto"/>
+        <w:ind w:left="0" w:right="0"/>
+        <w:jc w:val="left"/>
+      </w:pPr>
+      <w:r>
+        <w:rPr/>
+        <w:t>As such, the input data were changed to gray scale but with the same resol</w:t>
+      </w:r>
+      <w:r>
+        <w:rPr/>
+        <w:t>ution as mentioned above.</w:t>
+      </w:r>
+      <w:r>
+        <w:rPr/>
+        <w:t xml:space="preserve"> The result was 99.53% accuracy which is well within the margin of error and with a similar total running time of 22 minutes, 53 seconds. The error, however, </w:t>
+      </w:r>
+      <w:r>
+        <w:rPr/>
+        <w:t>did not reappear.</w:t>
+      </w:r>
+    </w:p>
+    <w:p>
+      <w:pPr>
+        <w:pStyle w:val="Normal"/>
+        <w:bidi w:val="0"/>
+        <w:spacing w:before="0" w:beforeAutospacing="off" w:after="160" w:afterAutospacing="off" w:line="259" w:lineRule="auto"/>
+        <w:ind w:left="0" w:right="0"/>
+        <w:jc w:val="left"/>
+      </w:pPr>
+      <w:r>
+        <w:drawing>
+          <wp:inline wp14:editId="5ACEF691" wp14:anchorId="4DAD6121">
+            <wp:extent cx="4572000" cy="2381250"/>
+            <wp:effectExtent l="0" t="0" r="0" b="0"/>
+            <wp:docPr id="321437517" name="" title=""/>
+            <wp:cNvGraphicFramePr>
+              <a:graphicFrameLocks noChangeAspect="1"/>
+            </wp:cNvGraphicFramePr>
+            <a:graphic>
+              <a:graphicData uri="http://schemas.openxmlformats.org/drawingml/2006/picture">
+                <pic:pic>
+                  <pic:nvPicPr>
+                    <pic:cNvPr id="0" name=""/>
+                    <pic:cNvPicPr/>
+                  </pic:nvPicPr>
+                  <pic:blipFill>
+                    <a:blip r:embed="R03e1544b5ce04978">
+                      <a:extLst>
+                        <a:ext xmlns:a="http://schemas.openxmlformats.org/drawingml/2006/main" uri="{28A0092B-C50C-407E-A947-70E740481C1C}">
+                          <a14:useLocalDpi val="0"/>
+                        </a:ext>
+                      </a:extLst>
+                    </a:blip>
+                    <a:stretch>
+                      <a:fillRect/>
+                    </a:stretch>
+                  </pic:blipFill>
+                  <pic:spPr>
+                    <a:xfrm>
+                      <a:off x="0" y="0"/>
+                      <a:ext cx="4572000" cy="2381250"/>
+                    </a:xfrm>
+                    <a:prstGeom prst="rect">
+                      <a:avLst/>
+                    </a:prstGeom>
+                  </pic:spPr>
+                </pic:pic>
+              </a:graphicData>
+            </a:graphic>
+          </wp:inline>
+        </w:drawing>
+      </w:r>
+    </w:p>
+    <w:p>
+      <w:pPr>
+        <w:pStyle w:val="Normal"/>
+        <w:bidi w:val="0"/>
+        <w:spacing w:before="0" w:beforeAutospacing="off" w:after="160" w:afterAutospacing="off" w:line="259" w:lineRule="auto"/>
+        <w:ind w:left="0" w:right="0"/>
+        <w:jc w:val="left"/>
+      </w:pPr>
+      <w:r>
+        <w:rPr/>
+        <w:t>Taking another step, the input data were reduced to 456x361 gray scale. This result</w:t>
+      </w:r>
+      <w:r>
+        <w:rPr/>
+        <w:t>s in a</w:t>
+      </w:r>
+      <w:r>
+        <w:rPr/>
+        <w:t>round 98.60% accuracy which is, again, within the margin of error but with half the total running of only 10 minutes and 43 seconds. Again, the</w:t>
+      </w:r>
+      <w:r>
+        <w:rPr/>
+        <w:t xml:space="preserve"> GPU error did not reappear in this case.</w:t>
+      </w:r>
+    </w:p>
+    <w:p>
+      <w:pPr>
+        <w:pStyle w:val="Normal"/>
+        <w:bidi w:val="0"/>
+        <w:spacing w:before="0" w:beforeAutospacing="off" w:after="160" w:afterAutospacing="off" w:line="259" w:lineRule="auto"/>
+        <w:ind w:left="0" w:right="0"/>
+        <w:jc w:val="left"/>
+      </w:pPr>
+      <w:r>
+        <w:drawing>
+          <wp:inline wp14:editId="2DCAE3DA" wp14:anchorId="728EBFDF">
+            <wp:extent cx="4572000" cy="2371725"/>
+            <wp:effectExtent l="0" t="0" r="0" b="0"/>
+            <wp:docPr id="134049435" name="" title=""/>
+            <wp:cNvGraphicFramePr>
+              <a:graphicFrameLocks noChangeAspect="1"/>
+            </wp:cNvGraphicFramePr>
+            <a:graphic>
+              <a:graphicData uri="http://schemas.openxmlformats.org/drawingml/2006/picture">
+                <pic:pic>
+                  <pic:nvPicPr>
+                    <pic:cNvPr id="0" name=""/>
+                    <pic:cNvPicPr/>
+                  </pic:nvPicPr>
+                  <pic:blipFill>
+                    <a:blip r:embed="Ra0ec6c17218a482f">
+                      <a:extLst>
+                        <a:ext xmlns:a="http://schemas.openxmlformats.org/drawingml/2006/main" uri="{28A0092B-C50C-407E-A947-70E740481C1C}">
+                          <a14:useLocalDpi val="0"/>
+                        </a:ext>
+                      </a:extLst>
+                    </a:blip>
+                    <a:stretch>
+                      <a:fillRect/>
+                    </a:stretch>
+                  </pic:blipFill>
+                  <pic:spPr>
+                    <a:xfrm>
+                      <a:off x="0" y="0"/>
+                      <a:ext cx="4572000" cy="2371725"/>
+                    </a:xfrm>
+                    <a:prstGeom prst="rect">
+                      <a:avLst/>
+                    </a:prstGeom>
+                  </pic:spPr>
+                </pic:pic>
+              </a:graphicData>
+            </a:graphic>
+          </wp:inline>
+        </w:drawing>
+      </w:r>
+    </w:p>
+    <w:p>
+      <w:pPr>
+        <w:pStyle w:val="Normal"/>
+        <w:bidi w:val="0"/>
+        <w:spacing w:before="0" w:beforeAutospacing="off" w:after="160" w:afterAutospacing="off" w:line="259" w:lineRule="auto"/>
+        <w:ind w:left="0" w:right="0"/>
+        <w:jc w:val="left"/>
+      </w:pPr>
+      <w:r>
+        <w:rPr/>
+        <w:t>Of course, with the results that were represented so far,</w:t>
+      </w:r>
+      <w:r>
+        <w:rPr/>
+        <w:t xml:space="preserve"> and with a stronger hardware, 682x540 RGB scale may be preferable with its 100% accuracy</w:t>
+      </w:r>
+      <w:r>
+        <w:rPr/>
+        <w:t xml:space="preserve"> so far (assuming that no GPU error are presented). However, </w:t>
+      </w:r>
+      <w:r>
+        <w:rPr/>
+        <w:t>this experiment will use 456x361 gray scale resolution for further evaluation because it introduce</w:t>
+      </w:r>
+      <w:r>
+        <w:rPr/>
+        <w:t>s</w:t>
+      </w:r>
+      <w:r>
+        <w:rPr/>
+        <w:t xml:space="preserve"> no GPU error</w:t>
+      </w:r>
+      <w:r>
+        <w:rPr/>
+        <w:t>, has almost the same accuracy but with only half the running time</w:t>
+      </w:r>
+      <w:r>
+        <w:rPr/>
+        <w:t xml:space="preserve"> </w:t>
+      </w:r>
+      <w:proofErr w:type="gramStart"/>
+      <w:r>
+        <w:rPr/>
+        <w:t>( which</w:t>
+      </w:r>
+      <w:proofErr w:type="gramEnd"/>
+      <w:r>
+        <w:rPr/>
+        <w:t xml:space="preserve"> </w:t>
+      </w:r>
+      <w:r>
+        <w:rPr/>
+        <w:t>could increase drastically if the</w:t>
+      </w:r>
+      <w:r>
+        <w:rPr/>
+        <w:t xml:space="preserve"> dataset is getting bigger</w:t>
+      </w:r>
+      <w:r>
+        <w:rPr/>
+        <w:t>).</w:t>
+      </w:r>
+    </w:p>
+    <w:p>
+      <w:pPr>
+        <w:pStyle w:val="Normal"/>
+        <w:bidi w:val="0"/>
+        <w:spacing w:before="0" w:beforeAutospacing="off" w:after="160" w:afterAutospacing="off" w:line="259" w:lineRule="auto"/>
+        <w:ind w:left="0" w:right="0"/>
+        <w:jc w:val="left"/>
+      </w:pPr>
+    </w:p>
+    <w:p>
+      <w:pPr>
+        <w:pStyle w:val="Normal"/>
+        <w:bidi w:val="0"/>
+        <w:spacing w:before="0" w:beforeAutospacing="off" w:after="160" w:afterAutospacing="off" w:line="259" w:lineRule="auto"/>
+        <w:ind w:left="0" w:right="0"/>
+        <w:jc w:val="left"/>
+      </w:pPr>
+      <w:r>
+        <w:rPr/>
+        <w:t>Testing</w:t>
+      </w:r>
+    </w:p>
+    <w:p>
+      <w:pPr>
+        <w:pStyle w:val="Normal"/>
+        <w:bidi w:val="0"/>
+        <w:spacing w:before="0" w:beforeAutospacing="off" w:after="160" w:afterAutospacing="off" w:line="259" w:lineRule="auto"/>
+        <w:ind w:left="0" w:right="0"/>
+        <w:jc w:val="left"/>
+      </w:pPr>
+      <w:r>
+        <w:rPr/>
+        <w:t>...</w:t>
       </w:r>
     </w:p>
     <w:sectPr>

</xml_diff>